<commit_message>
updating scripts & figures (with new methodological figure!)
</commit_message>
<xml_diff>
--- a/figures/model_results/all-observations/table1.docx
+++ b/figures/model_results/all-observations/table1.docx
@@ -38,7 +38,29 @@
                 <w:rFonts w:ascii="Calibri" w:hAnsi="Calibri"/>
                 <w:sz w:val="20"/>
               </w:rPr>
-              <w:t xml:space="default">Model</w:t>
+              <w:t xml:space="default">Model type</w:t>
+            </w:r>
+          </w:p>
+        </w:tc>
+        <w:tc>
+          <w:tcPr>
+            <w:tcBorders>
+              <w:top w:val="single" w:sz="16" w:space="0" w:color="D3D3D3"/>
+              <w:bottom w:val="single" w:sz="16" w:space="0" w:color="D3D3D3"/>
+            </w:tcBorders>
+          </w:tcPr>
+          <w:p>
+            <w:pPr>
+              <w:spacing w:before="0" w:after="60"/>
+              <w:keepNext/>
+              <w:jc w:val="end"/>
+            </w:pPr>
+            <w:r>
+              <w:rPr>
+                <w:rFonts w:ascii="Calibri" w:hAnsi="Calibri"/>
+                <w:sz w:val="20"/>
+              </w:rPr>
+              <w:t xml:space="default">Lowest model rank</w:t>
             </w:r>
           </w:p>
         </w:tc>
@@ -136,6 +158,30 @@
                 <w:rFonts w:ascii="Calibri" w:hAnsi="Calibri"/>
                 <w:sz w:val="20"/>
               </w:rPr>
+              <w:t xml:space="default">1</w:t>
+            </w:r>
+          </w:p>
+        </w:tc>
+        <w:tc>
+          <w:tcPr>
+            <w:tcBorders>
+              <w:top w:val="single" w:space="0" w:color="D3D3D3"/>
+              <w:bottom w:val="single" w:space="0" w:color="D3D3D3"/>
+              <w:start w:val="single" w:space="0" w:color="D3D3D3"/>
+              <w:end w:val="single" w:space="0" w:color="D3D3D3"/>
+            </w:tcBorders>
+          </w:tcPr>
+          <w:p>
+            <w:pPr>
+              <w:spacing w:before="0" w:after="60"/>
+              <w:keepNext/>
+              <w:jc w:val="end"/>
+            </w:pPr>
+            <w:r>
+              <w:rPr>
+                <w:rFonts w:ascii="Calibri" w:hAnsi="Calibri"/>
+                <w:sz w:val="20"/>
+              </w:rPr>
               <w:t xml:space="default">3.0</w:t>
             </w:r>
           </w:p>
@@ -213,6 +259,30 @@
                 <w:rFonts w:ascii="Calibri" w:hAnsi="Calibri"/>
                 <w:sz w:val="20"/>
               </w:rPr>
+              <w:t xml:space="default">4</w:t>
+            </w:r>
+          </w:p>
+        </w:tc>
+        <w:tc>
+          <w:tcPr>
+            <w:tcBorders>
+              <w:top w:val="single" w:space="0" w:color="D3D3D3"/>
+              <w:bottom w:val="single" w:space="0" w:color="D3D3D3"/>
+              <w:start w:val="single" w:space="0" w:color="D3D3D3"/>
+              <w:end w:val="single" w:space="0" w:color="D3D3D3"/>
+            </w:tcBorders>
+          </w:tcPr>
+          <w:p>
+            <w:pPr>
+              <w:spacing w:before="0" w:after="60"/>
+              <w:keepNext/>
+              <w:jc w:val="end"/>
+            </w:pPr>
+            <w:r>
+              <w:rPr>
+                <w:rFonts w:ascii="Calibri" w:hAnsi="Calibri"/>
+                <w:sz w:val="20"/>
+              </w:rPr>
               <w:t xml:space="default">4.5</w:t>
             </w:r>
           </w:p>
@@ -290,6 +360,30 @@
                 <w:rFonts w:ascii="Calibri" w:hAnsi="Calibri"/>
                 <w:sz w:val="20"/>
               </w:rPr>
+              <w:t xml:space="default">7</w:t>
+            </w:r>
+          </w:p>
+        </w:tc>
+        <w:tc>
+          <w:tcPr>
+            <w:tcBorders>
+              <w:top w:val="single" w:space="0" w:color="D3D3D3"/>
+              <w:bottom w:val="single" w:space="0" w:color="D3D3D3"/>
+              <w:start w:val="single" w:space="0" w:color="D3D3D3"/>
+              <w:end w:val="single" w:space="0" w:color="D3D3D3"/>
+            </w:tcBorders>
+          </w:tcPr>
+          <w:p>
+            <w:pPr>
+              <w:spacing w:before="0" w:after="60"/>
+              <w:keepNext/>
+              <w:jc w:val="end"/>
+            </w:pPr>
+            <w:r>
+              <w:rPr>
+                <w:rFonts w:ascii="Calibri" w:hAnsi="Calibri"/>
+                <w:sz w:val="20"/>
+              </w:rPr>
               <w:t xml:space="default">8.5</w:t>
             </w:r>
           </w:p>
@@ -367,6 +461,30 @@
                 <w:rFonts w:ascii="Calibri" w:hAnsi="Calibri"/>
                 <w:sz w:val="20"/>
               </w:rPr>
+              <w:t xml:space="default">11</w:t>
+            </w:r>
+          </w:p>
+        </w:tc>
+        <w:tc>
+          <w:tcPr>
+            <w:tcBorders>
+              <w:top w:val="single" w:space="0" w:color="D3D3D3"/>
+              <w:bottom w:val="single" w:space="0" w:color="D3D3D3"/>
+              <w:start w:val="single" w:space="0" w:color="D3D3D3"/>
+              <w:end w:val="single" w:space="0" w:color="D3D3D3"/>
+            </w:tcBorders>
+          </w:tcPr>
+          <w:p>
+            <w:pPr>
+              <w:spacing w:before="0" w:after="60"/>
+              <w:keepNext/>
+              <w:jc w:val="end"/>
+            </w:pPr>
+            <w:r>
+              <w:rPr>
+                <w:rFonts w:ascii="Calibri" w:hAnsi="Calibri"/>
+                <w:sz w:val="20"/>
+              </w:rPr>
               <w:t xml:space="default">12.5</w:t>
             </w:r>
           </w:p>
@@ -421,6 +539,30 @@
                 <w:sz w:val="20"/>
               </w:rPr>
               <w:t xml:space="default">Potential dispersal rate</w:t>
+            </w:r>
+          </w:p>
+        </w:tc>
+        <w:tc>
+          <w:tcPr>
+            <w:tcBorders>
+              <w:top w:val="single" w:space="0" w:color="D3D3D3"/>
+              <w:bottom w:val="single" w:space="0" w:color="D3D3D3"/>
+              <w:start w:val="single" w:space="0" w:color="D3D3D3"/>
+              <w:end w:val="single" w:space="0" w:color="D3D3D3"/>
+            </w:tcBorders>
+          </w:tcPr>
+          <w:p>
+            <w:pPr>
+              <w:spacing w:before="0" w:after="60"/>
+              <w:keepNext/>
+              <w:jc w:val="end"/>
+            </w:pPr>
+            <w:r>
+              <w:rPr>
+                <w:rFonts w:ascii="Calibri" w:hAnsi="Calibri"/>
+                <w:sz w:val="20"/>
+              </w:rPr>
+              <w:t xml:space="default">15</w:t>
             </w:r>
           </w:p>
         </w:tc>

</xml_diff>